<commit_message>
add fmkdir at tools get filename at download
</commit_message>
<xml_diff>
--- a/template/‫ارسالية.docx
+++ b/template/‫ارسالية.docx
@@ -280,7 +280,7 @@
           <w:szCs w:val="28"/>
           <w:lang w:val="fr-FR" w:bidi="ar-MA"/>
         </w:rPr>
-        <w:t>{date}</w:t>
+        <w:t>2019-04-25</w:t>
       </w:r>
     </w:p>
     <w:p>
@@ -352,7 +352,7 @@
                       <w:szCs w:val="28"/>
                       <w:lang w:val="fr-FR" w:bidi="ar-MA"/>
                     </w:rPr>
-                    <w:t>{expediteur}</w:t>
+                    <w:t>رئيس مصلحة كتابة الضبط بالمحكمة الادارية بأكادير</w:t>
                   </w:r>
                 </w:p>
                 <w:p>
@@ -429,7 +429,7 @@
                       <w:szCs w:val="28"/>
                       <w:lang w:val="fr-FR" w:bidi="ar-MA"/>
                     </w:rPr>
-                    <w:t>{destinataire}</w:t>
+                    <w:t>مديرية الموارد البشرية</w:t>
                   </w:r>
                 </w:p>
                 <w:p/>
@@ -520,7 +520,7 @@
           <w:lang w:val="fr-FR" w:bidi="ar-MA"/>
         </w:rPr>
         <w:tab/>
-        <w:t>{num_order}</w:t>
+        <w:t>2019/00022</w:t>
       </w:r>
     </w:p>
     <w:p>
@@ -799,7 +799,7 @@
               <w:rPr>
                 <w:rFonts w:cs="Samir_Khouaja_Maghribi"/>
               </w:rPr>
-              <w:t>{order}</w:t>
+              <w:t>01</w:t>
             </w:r>
           </w:p>
         </w:tc>
@@ -914,7 +914,7 @@
                 <w:szCs w:val="32"/>
                 <w:lang w:val="fr-FR" w:bidi="ar-MA"/>
               </w:rPr>
-              <w:t>{text}</w:t>
+              <w:t>شهادة التسليم تتعلق  بلوائح الخبرات الغير منجزة برسم سنتي 2017 و 2018</w:t>
             </w:r>
           </w:p>
         </w:tc>
@@ -979,7 +979,7 @@
               <w:rPr>
                 <w:rFonts w:cs="Samir_Khouaja_Maghribi"/>
               </w:rPr>
-              <w:t>{nb_copy}</w:t>
+              <w:t>02</w:t>
             </w:r>
           </w:p>
           <w:p>
@@ -1042,7 +1042,7 @@
                 <w:szCs w:val="32"/>
                 <w:lang w:val="fr-FR" w:bidi="ar-MA"/>
               </w:rPr>
-              <w:t>{remarque}</w:t>
+              <w:t>  نرجعها  لكم بعد القيام بالمطلوب، تبعا لإرسالكم عدد 424/2019 بتاريخ 01/04/2019، </w:t>
             </w:r>
           </w:p>
           <w:p>

</xml_diff>

<commit_message>
fix multiplicication of files and order
</commit_message>
<xml_diff>
--- a/template/‫ارسالية.docx
+++ b/template/‫ارسالية.docx
@@ -280,7 +280,7 @@
           <w:szCs w:val="28"/>
           <w:lang w:val="fr-FR" w:bidi="ar-MA"/>
         </w:rPr>
-        <w:t>2019-04-25</w:t>
+        <w:t>2019-04-26</w:t>
       </w:r>
     </w:p>
     <w:p>
@@ -338,21 +338,9 @@
                       <w:bCs/>
                       <w:sz w:val="28"/>
                       <w:szCs w:val="28"/>
-                      <w:rtl/>
                       <w:lang w:val="fr-FR" w:bidi="ar-MA"/>
                     </w:rPr>
-                    <w:t xml:space="preserve"> </w:t>
-                  </w:r>
-                  <w:r>
-                    <w:rPr>
-                      <w:rFonts w:ascii="Sakkal Majalla" w:hAnsi="Sakkal Majalla" w:cs="Samir_Khouaja_Maghribi"/>
-                      <w:b/>
-                      <w:bCs/>
-                      <w:sz w:val="28"/>
-                      <w:szCs w:val="28"/>
-                      <w:lang w:val="fr-FR" w:bidi="ar-MA"/>
-                    </w:rPr>
-                    <w:t>رئيس مصلحة كتابة الضبط بالمحكمة الادارية بأكادير</w:t>
+                    <w:t xml:space="preserve"> رئيس مصلحة كتابة الضبط بالمحكمة الادارية بأكادير</w:t>
                   </w:r>
                 </w:p>
                 <w:p>
@@ -415,21 +403,9 @@
                       <w:bCs/>
                       <w:sz w:val="28"/>
                       <w:szCs w:val="28"/>
-                      <w:rtl/>
                       <w:lang w:val="fr-FR" w:bidi="ar-MA"/>
                     </w:rPr>
-                    <w:t xml:space="preserve"> </w:t>
-                  </w:r>
-                  <w:r>
-                    <w:rPr>
-                      <w:rFonts w:ascii="Sakkal Majalla" w:hAnsi="Sakkal Majalla" w:cs="Samir_Khouaja_Maghribi"/>
-                      <w:b/>
-                      <w:bCs/>
-                      <w:sz w:val="28"/>
-                      <w:szCs w:val="28"/>
-                      <w:lang w:val="fr-FR" w:bidi="ar-MA"/>
-                    </w:rPr>
-                    <w:t>مديرية الموارد البشرية</w:t>
+                    <w:t xml:space="preserve"> مديرية التحديث</w:t>
                   </w:r>
                 </w:p>
                 <w:p/>
@@ -508,19 +484,8 @@
           <w:szCs w:val="28"/>
           <w:lang w:val="fr-FR" w:bidi="ar-MA"/>
         </w:rPr>
-        <w:t xml:space="preserve"> </w:t>
-      </w:r>
-      <w:r>
-        <w:rPr>
-          <w:rFonts w:ascii="Sakkal Majalla" w:hAnsi="Sakkal Majalla" w:cs="Samir_Khouaja_Maghribi"/>
-          <w:b/>
-          <w:bCs/>
-          <w:sz w:val="28"/>
-          <w:szCs w:val="28"/>
-          <w:lang w:val="fr-FR" w:bidi="ar-MA"/>
-        </w:rPr>
         <w:tab/>
-        <w:t>2019/00022</w:t>
+        <w:t>2019/00010</w:t>
       </w:r>
     </w:p>
     <w:p>
@@ -907,7 +872,7 @@
             </w:pPr>
             <w:r>
               <w:rPr>
-                <w:rFonts w:ascii="Sakkal Majalla" w:hAnsi="Sakkal Majalla" w:cs="Samir_Khouaja_Maghribi"/>
+                <w:rFonts w:ascii="Sakkal Majalla" w:hAnsi="Sakkal Majalla" w:cs="Sakkal Majalla"/>
                 <w:b/>
                 <w:bCs/>
                 <w:sz w:val="32"/>
@@ -1021,18 +986,6 @@
                 <w:lang w:val="fr-FR" w:bidi="ar-MA"/>
               </w:rPr>
             </w:pPr>
-            <w:r>
-              <w:rPr>
-                <w:rFonts w:ascii="Sakkal Majalla" w:hAnsi="Sakkal Majalla" w:cs="Samir_Khouaja_Maghribi" w:hint="cs"/>
-                <w:b/>
-                <w:bCs/>
-                <w:sz w:val="32"/>
-                <w:szCs w:val="32"/>
-                <w:rtl/>
-                <w:lang w:val="fr-FR" w:bidi="ar-MA"/>
-              </w:rPr>
-              <w:t xml:space="preserve">  </w:t>
-            </w:r>
             <w:r>
               <w:rPr>
                 <w:rFonts w:ascii="Sakkal Majalla" w:hAnsi="Sakkal Majalla" w:cs="Samir_Khouaja_Maghribi"/>
@@ -1175,7 +1128,6 @@
           <w:tab w:val="left" w:pos="5679"/>
         </w:tabs>
         <w:rPr>
-          <w:rFonts w:hint="cs"/>
           <w:rtl/>
           <w:lang w:bidi="ar-MA"/>
         </w:rPr>

</xml_diff>